<commit_message>
add users-doc.docx update currency-doc.docx
</commit_message>
<xml_diff>
--- a/currency-doc.docx
+++ b/currency-doc.docx
@@ -9,16 +9,32 @@
         <w:rPr>
           <w:sz w:val="36"/>
           <w:szCs w:val="36"/>
-          <w:lang w:val="en-US"/>
-        </w:rPr>
-      </w:pPr>
+          <w:lang w:val="ru-RU"/>
+        </w:rPr>
+      </w:pPr>
+      <w:r>
+        <w:rPr>
+          <w:sz w:val="36"/>
+          <w:szCs w:val="36"/>
+          <w:lang w:val="ru-RU"/>
+        </w:rPr>
+        <w:t xml:space="preserve"> </w:t>
+      </w:r>
       <w:r>
         <w:rPr>
           <w:sz w:val="36"/>
           <w:szCs w:val="36"/>
           <w:lang w:val="en-US"/>
         </w:rPr>
-        <w:t xml:space="preserve"> </w:t>
+        <w:t>Currency</w:t>
+      </w:r>
+      <w:r>
+        <w:rPr>
+          <w:sz w:val="36"/>
+          <w:szCs w:val="36"/>
+          <w:lang w:val="ru-RU"/>
+        </w:rPr>
+        <w:t>-</w:t>
       </w:r>
       <w:r>
         <w:rPr>
@@ -26,7 +42,7 @@
           <w:szCs w:val="36"/>
           <w:lang w:val="en-US"/>
         </w:rPr>
-        <w:t>Currency-service</w:t>
+        <w:t>service</w:t>
       </w:r>
     </w:p>
     <w:p>
@@ -87,6 +103,54 @@
           <w:lang w:val="ru-RU"/>
         </w:rPr>
         <w:t>:</w:t>
+      </w:r>
+    </w:p>
+    <w:p>
+      <w:pPr>
+        <w:rPr>
+          <w:lang w:val="ru-RU"/>
+        </w:rPr>
+      </w:pPr>
+    </w:p>
+    <w:p>
+      <w:pPr>
+        <w:pStyle w:val="3"/>
+        <w:rPr>
+          <w:lang w:val="ru-RU"/>
+        </w:rPr>
+      </w:pPr>
+      <w:r>
+        <w:rPr>
+          <w:lang w:val="ru-RU"/>
+        </w:rPr>
+        <w:t>База данных:</w:t>
+      </w:r>
+    </w:p>
+    <w:p>
+      <w:pPr>
+        <w:rPr>
+          <w:lang w:val="en-US"/>
+        </w:rPr>
+      </w:pPr>
+      <w:r>
+        <w:rPr>
+          <w:rFonts w:asciiTheme="majorHAnsi" w:eastAsiaTheme="majorEastAsia" w:hAnsiTheme="majorHAnsi" w:cstheme="majorBidi"/>
+          <w:b/>
+          <w:bCs/>
+          <w:color w:val="1F3763" w:themeColor="accent1" w:themeShade="7F"/>
+          <w:lang w:val="ru-RU"/>
+        </w:rPr>
+        <w:t xml:space="preserve"> </w:t>
+      </w:r>
+      <w:r>
+        <w:rPr>
+          <w:rFonts w:asciiTheme="majorHAnsi" w:eastAsiaTheme="majorEastAsia" w:hAnsiTheme="majorHAnsi" w:cstheme="majorBidi"/>
+          <w:b/>
+          <w:bCs/>
+          <w:color w:val="1F3763" w:themeColor="accent1" w:themeShade="7F"/>
+          <w:lang w:val="en-US"/>
+        </w:rPr>
+        <w:t>currency</w:t>
       </w:r>
     </w:p>
     <w:p>
@@ -266,14 +330,49 @@
                   <w:rStyle w:val="a5"/>
                   <w:lang w:val="ru-RU"/>
                 </w:rPr>
-                <w:t>и</w:t>
+                <w:t>испол</w:t>
               </w:r>
               <w:r>
                 <w:rPr>
                   <w:rStyle w:val="a5"/>
                   <w:lang w:val="ru-RU"/>
                 </w:rPr>
-                <w:t>спользуется при создании валюты пользователя</w:t>
+                <w:t>ь</w:t>
+              </w:r>
+              <w:r>
+                <w:rPr>
+                  <w:rStyle w:val="a5"/>
+                  <w:lang w:val="ru-RU"/>
+                </w:rPr>
+                <w:t>зуется при создании ва</w:t>
+              </w:r>
+              <w:r>
+                <w:rPr>
+                  <w:rStyle w:val="a5"/>
+                  <w:lang w:val="ru-RU"/>
+                </w:rPr>
+                <w:t>л</w:t>
+              </w:r>
+              <w:r>
+                <w:rPr>
+                  <w:rStyle w:val="a5"/>
+                  <w:lang w:val="ru-RU"/>
+                </w:rPr>
+                <w:t>юты по</w:t>
+              </w:r>
+              <w:r>
+                <w:rPr>
+                  <w:rStyle w:val="a5"/>
+                  <w:lang w:val="ru-RU"/>
+                </w:rPr>
+                <w:t>л</w:t>
+              </w:r>
+              <w:r>
+                <w:rPr>
+                  <w:rStyle w:val="a5"/>
+                  <w:lang w:val="ru-RU"/>
+                </w:rPr>
+                <w:t>ьзователя</w:t>
               </w:r>
             </w:hyperlink>
           </w:p>
@@ -337,14 +436,7 @@
                   <w:rStyle w:val="a5"/>
                   <w:lang w:val="ru-RU"/>
                 </w:rPr>
-                <w:t>и</w:t>
-              </w:r>
-              <w:r>
-                <w:rPr>
-                  <w:rStyle w:val="a5"/>
-                  <w:lang w:val="ru-RU"/>
-                </w:rPr>
-                <w:t>спользуется при создании счета и/или при создании операции</w:t>
+                <w:t>используется при создании счета и/или при создании операции</w:t>
               </w:r>
             </w:hyperlink>
           </w:p>
@@ -425,44 +517,17 @@
                 <w:lang w:val="ru-RU"/>
               </w:rPr>
             </w:pPr>
-            <w:r>
-              <w:rPr>
-                <w:lang w:val="ru-RU"/>
-              </w:rPr>
-              <w:fldChar w:fldCharType="begin"/>
-            </w:r>
-            <w:r>
-              <w:rPr>
-                <w:lang w:val="ru-RU"/>
-              </w:rPr>
-              <w:instrText xml:space="preserve"> HYPERLINK  \l "_ukraine_currency:" </w:instrText>
-            </w:r>
-            <w:r>
-              <w:rPr>
-                <w:lang w:val="ru-RU"/>
-              </w:rPr>
-            </w:r>
-            <w:r>
-              <w:rPr>
-                <w:lang w:val="ru-RU"/>
-              </w:rPr>
-              <w:fldChar w:fldCharType="separate"/>
-            </w:r>
-            <w:proofErr w:type="spellStart"/>
-            <w:r>
-              <w:rPr>
-                <w:rStyle w:val="a5"/>
-                <w:lang w:val="ru-RU"/>
-              </w:rPr>
-              <w:t>ukraine_currency</w:t>
-            </w:r>
-            <w:proofErr w:type="spellEnd"/>
-            <w:r>
-              <w:rPr>
-                <w:lang w:val="ru-RU"/>
-              </w:rPr>
-              <w:fldChar w:fldCharType="end"/>
-            </w:r>
+            <w:hyperlink w:anchor="_ukraine_currency:" w:history="1">
+              <w:proofErr w:type="spellStart"/>
+              <w:r>
+                <w:rPr>
+                  <w:rStyle w:val="a5"/>
+                  <w:lang w:val="ru-RU"/>
+                </w:rPr>
+                <w:t>ukraine_currency</w:t>
+              </w:r>
+              <w:proofErr w:type="spellEnd"/>
+            </w:hyperlink>
           </w:p>
         </w:tc>
         <w:tc>
@@ -545,14 +610,15 @@
       <w:tblPr>
         <w:tblStyle w:val="a4"/>
         <w:tblW w:w="0" w:type="auto"/>
+        <w:tblInd w:w="-714" w:type="dxa"/>
         <w:tblLook w:val="04A0" w:firstRow="1" w:lastRow="0" w:firstColumn="1" w:lastColumn="0" w:noHBand="0" w:noVBand="1"/>
       </w:tblPr>
       <w:tblGrid>
-        <w:gridCol w:w="2400"/>
-        <w:gridCol w:w="852"/>
-        <w:gridCol w:w="2018"/>
-        <w:gridCol w:w="1471"/>
-        <w:gridCol w:w="2275"/>
+        <w:gridCol w:w="2597"/>
+        <w:gridCol w:w="909"/>
+        <w:gridCol w:w="2180"/>
+        <w:gridCol w:w="1584"/>
+        <w:gridCol w:w="2460"/>
       </w:tblGrid>
       <w:tr>
         <w:trPr>
@@ -560,7 +626,7 @@
         </w:trPr>
         <w:tc>
           <w:tcPr>
-            <w:tcW w:w="2430" w:type="dxa"/>
+            <w:tcW w:w="3114" w:type="dxa"/>
           </w:tcPr>
           <w:p>
             <w:pPr>
@@ -582,7 +648,7 @@
         </w:tc>
         <w:tc>
           <w:tcPr>
-            <w:tcW w:w="861" w:type="dxa"/>
+            <w:tcW w:w="852" w:type="dxa"/>
           </w:tcPr>
           <w:p>
             <w:pPr>
@@ -604,7 +670,7 @@
         </w:tc>
         <w:tc>
           <w:tcPr>
-            <w:tcW w:w="2044" w:type="dxa"/>
+            <w:tcW w:w="2018" w:type="dxa"/>
           </w:tcPr>
           <w:p>
             <w:pPr>
@@ -626,7 +692,7 @@
         </w:tc>
         <w:tc>
           <w:tcPr>
-            <w:tcW w:w="1377" w:type="dxa"/>
+            <w:tcW w:w="1471" w:type="dxa"/>
           </w:tcPr>
           <w:p>
             <w:pPr>
@@ -648,7 +714,7 @@
         </w:tc>
         <w:tc>
           <w:tcPr>
-            <w:tcW w:w="2304" w:type="dxa"/>
+            <w:tcW w:w="2275" w:type="dxa"/>
           </w:tcPr>
           <w:p>
             <w:pPr>
@@ -675,7 +741,7 @@
         </w:trPr>
         <w:tc>
           <w:tcPr>
-            <w:tcW w:w="2430" w:type="dxa"/>
+            <w:tcW w:w="3114" w:type="dxa"/>
           </w:tcPr>
           <w:p>
             <w:pPr>
@@ -730,7 +796,7 @@
         </w:tc>
         <w:tc>
           <w:tcPr>
-            <w:tcW w:w="861" w:type="dxa"/>
+            <w:tcW w:w="852" w:type="dxa"/>
           </w:tcPr>
           <w:p>
             <w:pPr>
@@ -753,7 +819,7 @@
         </w:tc>
         <w:tc>
           <w:tcPr>
-            <w:tcW w:w="2044" w:type="dxa"/>
+            <w:tcW w:w="2018" w:type="dxa"/>
           </w:tcPr>
           <w:p>
             <w:pPr>
@@ -937,7 +1003,7 @@
         </w:tc>
         <w:tc>
           <w:tcPr>
-            <w:tcW w:w="1377" w:type="dxa"/>
+            <w:tcW w:w="1471" w:type="dxa"/>
           </w:tcPr>
           <w:p>
             <w:r>
@@ -963,7 +1029,7 @@
         </w:tc>
         <w:tc>
           <w:tcPr>
-            <w:tcW w:w="2304" w:type="dxa"/>
+            <w:tcW w:w="2275" w:type="dxa"/>
           </w:tcPr>
           <w:p>
             <w:pPr>
@@ -980,7 +1046,7 @@
         </w:trPr>
         <w:tc>
           <w:tcPr>
-            <w:tcW w:w="2430" w:type="dxa"/>
+            <w:tcW w:w="3114" w:type="dxa"/>
           </w:tcPr>
           <w:p>
             <w:pPr>
@@ -1025,7 +1091,7 @@
         </w:tc>
         <w:tc>
           <w:tcPr>
-            <w:tcW w:w="861" w:type="dxa"/>
+            <w:tcW w:w="852" w:type="dxa"/>
           </w:tcPr>
           <w:p>
             <w:pPr>
@@ -1048,7 +1114,7 @@
         </w:tc>
         <w:tc>
           <w:tcPr>
-            <w:tcW w:w="2044" w:type="dxa"/>
+            <w:tcW w:w="2018" w:type="dxa"/>
           </w:tcPr>
           <w:p>
             <w:pPr>
@@ -1166,7 +1232,7 @@
         </w:tc>
         <w:tc>
           <w:tcPr>
-            <w:tcW w:w="1377" w:type="dxa"/>
+            <w:tcW w:w="1471" w:type="dxa"/>
           </w:tcPr>
           <w:p>
             <w:r>
@@ -1192,7 +1258,7 @@
         </w:tc>
         <w:tc>
           <w:tcPr>
-            <w:tcW w:w="2304" w:type="dxa"/>
+            <w:tcW w:w="2275" w:type="dxa"/>
           </w:tcPr>
           <w:p>
             <w:pPr>
@@ -1209,7 +1275,7 @@
         </w:trPr>
         <w:tc>
           <w:tcPr>
-            <w:tcW w:w="2430" w:type="dxa"/>
+            <w:tcW w:w="3114" w:type="dxa"/>
           </w:tcPr>
           <w:p>
             <w:pPr>
@@ -1270,8 +1336,20 @@
                 <w:shd w:val="clear" w:color="auto" w:fill="FFFFFF"/>
                 <w:lang w:val="en-US"/>
               </w:rPr>
-              <w:t>currenc</w:t>
-            </w:r>
+              <w:t>currency</w:t>
+            </w:r>
+          </w:p>
+        </w:tc>
+        <w:tc>
+          <w:tcPr>
+            <w:tcW w:w="852" w:type="dxa"/>
+          </w:tcPr>
+          <w:p>
+            <w:pPr>
+              <w:rPr>
+                <w:lang w:val="ru-RU"/>
+              </w:rPr>
+            </w:pPr>
             <w:r>
               <w:rPr>
                 <w:rFonts w:ascii="Helvetica" w:hAnsi="Helvetica"/>
@@ -1281,13 +1359,13 @@
                 <w:shd w:val="clear" w:color="auto" w:fill="FFFFFF"/>
                 <w:lang w:val="en-US"/>
               </w:rPr>
-              <w:t>y</w:t>
-            </w:r>
-          </w:p>
-        </w:tc>
-        <w:tc>
-          <w:tcPr>
-            <w:tcW w:w="861" w:type="dxa"/>
+              <w:t>POST</w:t>
+            </w:r>
+          </w:p>
+        </w:tc>
+        <w:tc>
+          <w:tcPr>
+            <w:tcW w:w="2018" w:type="dxa"/>
           </w:tcPr>
           <w:p>
             <w:pPr>
@@ -1302,22 +1380,10 @@
                 <w:sz w:val="18"/>
                 <w:szCs w:val="18"/>
                 <w:shd w:val="clear" w:color="auto" w:fill="FFFFFF"/>
-                <w:lang w:val="en-US"/>
-              </w:rPr>
-              <w:t>POST</w:t>
-            </w:r>
-          </w:p>
-        </w:tc>
-        <w:tc>
-          <w:tcPr>
-            <w:tcW w:w="2044" w:type="dxa"/>
-          </w:tcPr>
-          <w:p>
-            <w:pPr>
-              <w:rPr>
-                <w:lang w:val="ru-RU"/>
-              </w:rPr>
-            </w:pPr>
+                <w:lang w:val="ru-RU"/>
+              </w:rPr>
+              <w:t>добавление</w:t>
+            </w:r>
             <w:r>
               <w:rPr>
                 <w:rFonts w:ascii="Helvetica" w:hAnsi="Helvetica"/>
@@ -1327,7 +1393,7 @@
                 <w:shd w:val="clear" w:color="auto" w:fill="FFFFFF"/>
                 <w:lang w:val="ru-RU"/>
               </w:rPr>
-              <w:t>добавление</w:t>
+              <w:t xml:space="preserve"> </w:t>
             </w:r>
             <w:r>
               <w:rPr>
@@ -1338,7 +1404,7 @@
                 <w:shd w:val="clear" w:color="auto" w:fill="FFFFFF"/>
                 <w:lang w:val="ru-RU"/>
               </w:rPr>
-              <w:t xml:space="preserve"> </w:t>
+              <w:t>валюты</w:t>
             </w:r>
             <w:r>
               <w:rPr>
@@ -1349,7 +1415,7 @@
                 <w:shd w:val="clear" w:color="auto" w:fill="FFFFFF"/>
                 <w:lang w:val="ru-RU"/>
               </w:rPr>
-              <w:t>валюты</w:t>
+              <w:t xml:space="preserve"> </w:t>
             </w:r>
             <w:r>
               <w:rPr>
@@ -1360,17 +1426,6 @@
                 <w:shd w:val="clear" w:color="auto" w:fill="FFFFFF"/>
                 <w:lang w:val="ru-RU"/>
               </w:rPr>
-              <w:t xml:space="preserve"> </w:t>
-            </w:r>
-            <w:r>
-              <w:rPr>
-                <w:rFonts w:ascii="Helvetica" w:hAnsi="Helvetica"/>
-                <w:color w:val="505050"/>
-                <w:sz w:val="18"/>
-                <w:szCs w:val="18"/>
-                <w:shd w:val="clear" w:color="auto" w:fill="FFFFFF"/>
-                <w:lang w:val="ru-RU"/>
-              </w:rPr>
               <w:t xml:space="preserve">пользователя в таблицу </w:t>
             </w:r>
             <w:proofErr w:type="spellStart"/>
@@ -1391,7 +1446,7 @@
         </w:tc>
         <w:tc>
           <w:tcPr>
-            <w:tcW w:w="1377" w:type="dxa"/>
+            <w:tcW w:w="1471" w:type="dxa"/>
           </w:tcPr>
           <w:p>
             <w:r>
@@ -1417,7 +1472,7 @@
         </w:tc>
         <w:tc>
           <w:tcPr>
-            <w:tcW w:w="2304" w:type="dxa"/>
+            <w:tcW w:w="2275" w:type="dxa"/>
           </w:tcPr>
           <w:p>
             <w:pPr>
@@ -1529,7 +1584,7 @@
                 <w:color w:val="0451A5"/>
                 <w:sz w:val="18"/>
                 <w:szCs w:val="18"/>
-                <w:lang w:val="ru-RU"/>
+                <w:lang w:val="en-US"/>
               </w:rPr>
               <w:t>11111</w:t>
             </w:r>
@@ -1627,7 +1682,7 @@
         </w:trPr>
         <w:tc>
           <w:tcPr>
-            <w:tcW w:w="2430" w:type="dxa"/>
+            <w:tcW w:w="3114" w:type="dxa"/>
           </w:tcPr>
           <w:p>
             <w:pPr>
@@ -1649,7 +1704,7 @@
         </w:tc>
         <w:tc>
           <w:tcPr>
-            <w:tcW w:w="861" w:type="dxa"/>
+            <w:tcW w:w="852" w:type="dxa"/>
           </w:tcPr>
           <w:p>
             <w:pPr>
@@ -1671,7 +1726,7 @@
         </w:tc>
         <w:tc>
           <w:tcPr>
-            <w:tcW w:w="2044" w:type="dxa"/>
+            <w:tcW w:w="2018" w:type="dxa"/>
           </w:tcPr>
           <w:p>
             <w:pPr>
@@ -1696,7 +1751,7 @@
         </w:tc>
         <w:tc>
           <w:tcPr>
-            <w:tcW w:w="1377" w:type="dxa"/>
+            <w:tcW w:w="1471" w:type="dxa"/>
           </w:tcPr>
           <w:p>
             <w:r>
@@ -1722,7 +1777,7 @@
         </w:tc>
         <w:tc>
           <w:tcPr>
-            <w:tcW w:w="2304" w:type="dxa"/>
+            <w:tcW w:w="2275" w:type="dxa"/>
           </w:tcPr>
           <w:p>
             <w:pPr>
@@ -1739,7 +1794,7 @@
         </w:trPr>
         <w:tc>
           <w:tcPr>
-            <w:tcW w:w="2430" w:type="dxa"/>
+            <w:tcW w:w="3114" w:type="dxa"/>
           </w:tcPr>
           <w:p>
             <w:pPr>
@@ -1761,7 +1816,7 @@
         </w:tc>
         <w:tc>
           <w:tcPr>
-            <w:tcW w:w="861" w:type="dxa"/>
+            <w:tcW w:w="852" w:type="dxa"/>
           </w:tcPr>
           <w:p>
             <w:pPr>
@@ -1783,7 +1838,7 @@
         </w:tc>
         <w:tc>
           <w:tcPr>
-            <w:tcW w:w="2044" w:type="dxa"/>
+            <w:tcW w:w="2018" w:type="dxa"/>
           </w:tcPr>
           <w:p>
             <w:pPr>
@@ -1799,19 +1854,52 @@
                 <w:szCs w:val="18"/>
                 <w:shd w:val="clear" w:color="auto" w:fill="FFFFFF"/>
               </w:rPr>
-              <w:t>парсит сайт Изаильского национального юанка (внутренний метод для scheduler-service)</w:t>
-            </w:r>
-          </w:p>
-        </w:tc>
-        <w:tc>
-          <w:tcPr>
-            <w:tcW w:w="1377" w:type="dxa"/>
-          </w:tcPr>
-          <w:p>
-            <w:r>
-              <w:rPr>
-                <w:lang w:val="ru-RU"/>
-              </w:rPr>
+              <w:t xml:space="preserve">парсит сайт Изаильского национального </w:t>
+            </w:r>
+            <w:r>
+              <w:rPr>
+                <w:rFonts w:ascii="Helvetica" w:hAnsi="Helvetica"/>
+                <w:color w:val="505050"/>
+                <w:sz w:val="18"/>
+                <w:szCs w:val="18"/>
+                <w:shd w:val="clear" w:color="auto" w:fill="FFFFFF"/>
+                <w:lang w:val="ru-RU"/>
+              </w:rPr>
+              <w:t>б</w:t>
+            </w:r>
+            <w:r>
+              <w:rPr>
+                <w:rFonts w:ascii="Helvetica" w:hAnsi="Helvetica"/>
+                <w:color w:val="505050"/>
+                <w:sz w:val="18"/>
+                <w:szCs w:val="18"/>
+                <w:shd w:val="clear" w:color="auto" w:fill="FFFFFF"/>
+              </w:rPr>
+              <w:t xml:space="preserve">анка </w:t>
+            </w:r>
+            <w:r>
+              <w:rPr>
+                <w:rFonts w:ascii="Helvetica" w:hAnsi="Helvetica"/>
+                <w:color w:val="505050"/>
+                <w:sz w:val="18"/>
+                <w:szCs w:val="18"/>
+                <w:shd w:val="clear" w:color="auto" w:fill="FFFFFF"/>
+              </w:rPr>
+              <w:lastRenderedPageBreak/>
+              <w:t>(внутренний метод для scheduler-service)</w:t>
+            </w:r>
+          </w:p>
+        </w:tc>
+        <w:tc>
+          <w:tcPr>
+            <w:tcW w:w="1471" w:type="dxa"/>
+          </w:tcPr>
+          <w:p>
+            <w:r>
+              <w:rPr>
+                <w:lang w:val="ru-RU"/>
+              </w:rPr>
+              <w:lastRenderedPageBreak/>
               <w:t>Требует</w:t>
             </w:r>
             <w:r>
@@ -1831,7 +1919,7 @@
         </w:tc>
         <w:tc>
           <w:tcPr>
-            <w:tcW w:w="2304" w:type="dxa"/>
+            <w:tcW w:w="2275" w:type="dxa"/>
           </w:tcPr>
           <w:p>
             <w:pPr>
@@ -1848,7 +1936,7 @@
         </w:trPr>
         <w:tc>
           <w:tcPr>
-            <w:tcW w:w="2430" w:type="dxa"/>
+            <w:tcW w:w="3114" w:type="dxa"/>
           </w:tcPr>
           <w:p>
             <w:pPr>
@@ -1870,7 +1958,7 @@
         </w:tc>
         <w:tc>
           <w:tcPr>
-            <w:tcW w:w="861" w:type="dxa"/>
+            <w:tcW w:w="852" w:type="dxa"/>
           </w:tcPr>
           <w:p>
             <w:pPr>
@@ -1892,7 +1980,7 @@
         </w:tc>
         <w:tc>
           <w:tcPr>
-            <w:tcW w:w="2044" w:type="dxa"/>
+            <w:tcW w:w="2018" w:type="dxa"/>
           </w:tcPr>
           <w:p>
             <w:pPr>
@@ -1908,31 +1996,19 @@
                 <w:szCs w:val="18"/>
                 <w:shd w:val="clear" w:color="auto" w:fill="FFFFFF"/>
               </w:rPr>
-              <w:t xml:space="preserve">парсит сайт Украинского </w:t>
-            </w:r>
-            <w:r>
-              <w:rPr>
-                <w:rFonts w:ascii="Helvetica" w:hAnsi="Helvetica"/>
-                <w:color w:val="505050"/>
-                <w:sz w:val="18"/>
-                <w:szCs w:val="18"/>
-                <w:shd w:val="clear" w:color="auto" w:fill="FFFFFF"/>
-              </w:rPr>
-              <w:lastRenderedPageBreak/>
-              <w:t>национального юанка (внутренний метод для scheduler-service)</w:t>
-            </w:r>
-          </w:p>
-        </w:tc>
-        <w:tc>
-          <w:tcPr>
-            <w:tcW w:w="1377" w:type="dxa"/>
-          </w:tcPr>
-          <w:p>
-            <w:r>
-              <w:rPr>
-                <w:lang w:val="ru-RU"/>
-              </w:rPr>
-              <w:lastRenderedPageBreak/>
+              <w:t>парсит сайт Украинского национального юанка (внутренний метод для scheduler-service)</w:t>
+            </w:r>
+          </w:p>
+        </w:tc>
+        <w:tc>
+          <w:tcPr>
+            <w:tcW w:w="1471" w:type="dxa"/>
+          </w:tcPr>
+          <w:p>
+            <w:r>
+              <w:rPr>
+                <w:lang w:val="ru-RU"/>
+              </w:rPr>
               <w:t>Требует</w:t>
             </w:r>
             <w:r>
@@ -1952,7 +2028,7 @@
         </w:tc>
         <w:tc>
           <w:tcPr>
-            <w:tcW w:w="2304" w:type="dxa"/>
+            <w:tcW w:w="2275" w:type="dxa"/>
           </w:tcPr>
           <w:p>
             <w:pPr>
@@ -1969,7 +2045,7 @@
         </w:trPr>
         <w:tc>
           <w:tcPr>
-            <w:tcW w:w="2430" w:type="dxa"/>
+            <w:tcW w:w="3114" w:type="dxa"/>
           </w:tcPr>
           <w:p>
             <w:pPr>
@@ -2001,7 +2077,7 @@
         </w:tc>
         <w:tc>
           <w:tcPr>
-            <w:tcW w:w="861" w:type="dxa"/>
+            <w:tcW w:w="852" w:type="dxa"/>
           </w:tcPr>
           <w:p>
             <w:pPr>
@@ -2023,7 +2099,7 @@
         </w:tc>
         <w:tc>
           <w:tcPr>
-            <w:tcW w:w="2044" w:type="dxa"/>
+            <w:tcW w:w="2018" w:type="dxa"/>
           </w:tcPr>
           <w:p>
             <w:pPr>
@@ -2048,7 +2124,7 @@
         </w:tc>
         <w:tc>
           <w:tcPr>
-            <w:tcW w:w="1377" w:type="dxa"/>
+            <w:tcW w:w="1471" w:type="dxa"/>
           </w:tcPr>
           <w:p>
             <w:r>
@@ -2074,7 +2150,7 @@
         </w:tc>
         <w:tc>
           <w:tcPr>
-            <w:tcW w:w="2304" w:type="dxa"/>
+            <w:tcW w:w="2275" w:type="dxa"/>
           </w:tcPr>
           <w:p>
             <w:pPr>
@@ -2091,7 +2167,7 @@
         </w:trPr>
         <w:tc>
           <w:tcPr>
-            <w:tcW w:w="2430" w:type="dxa"/>
+            <w:tcW w:w="3114" w:type="dxa"/>
           </w:tcPr>
           <w:p>
             <w:pPr>
@@ -2123,7 +2199,7 @@
         </w:tc>
         <w:tc>
           <w:tcPr>
-            <w:tcW w:w="861" w:type="dxa"/>
+            <w:tcW w:w="852" w:type="dxa"/>
           </w:tcPr>
           <w:p>
             <w:pPr>
@@ -2145,7 +2221,7 @@
         </w:tc>
         <w:tc>
           <w:tcPr>
-            <w:tcW w:w="2044" w:type="dxa"/>
+            <w:tcW w:w="2018" w:type="dxa"/>
           </w:tcPr>
           <w:p>
             <w:pPr>
@@ -2170,7 +2246,7 @@
         </w:tc>
         <w:tc>
           <w:tcPr>
-            <w:tcW w:w="1377" w:type="dxa"/>
+            <w:tcW w:w="1471" w:type="dxa"/>
           </w:tcPr>
           <w:p>
             <w:r>
@@ -2196,7 +2272,7 @@
         </w:tc>
         <w:tc>
           <w:tcPr>
-            <w:tcW w:w="2304" w:type="dxa"/>
+            <w:tcW w:w="2275" w:type="dxa"/>
           </w:tcPr>
           <w:p>
             <w:pPr>
@@ -2213,7 +2289,7 @@
         </w:trPr>
         <w:tc>
           <w:tcPr>
-            <w:tcW w:w="2430" w:type="dxa"/>
+            <w:tcW w:w="3114" w:type="dxa"/>
           </w:tcPr>
           <w:p>
             <w:pPr>
@@ -2228,19 +2304,19 @@
         </w:tc>
         <w:tc>
           <w:tcPr>
-            <w:tcW w:w="861" w:type="dxa"/>
-          </w:tcPr>
-          <w:p>
-            <w:pPr>
-              <w:rPr>
-                <w:lang w:val="ru-RU"/>
-              </w:rPr>
-            </w:pPr>
-          </w:p>
-        </w:tc>
-        <w:tc>
-          <w:tcPr>
-            <w:tcW w:w="2044" w:type="dxa"/>
+            <w:tcW w:w="852" w:type="dxa"/>
+          </w:tcPr>
+          <w:p>
+            <w:pPr>
+              <w:rPr>
+                <w:lang w:val="ru-RU"/>
+              </w:rPr>
+            </w:pPr>
+          </w:p>
+        </w:tc>
+        <w:tc>
+          <w:tcPr>
+            <w:tcW w:w="2018" w:type="dxa"/>
           </w:tcPr>
           <w:p>
             <w:pPr>
@@ -2255,7 +2331,7 @@
         </w:tc>
         <w:tc>
           <w:tcPr>
-            <w:tcW w:w="1377" w:type="dxa"/>
+            <w:tcW w:w="1471" w:type="dxa"/>
           </w:tcPr>
           <w:p>
             <w:pPr>
@@ -2273,7 +2349,7 @@
         </w:tc>
         <w:tc>
           <w:tcPr>
-            <w:tcW w:w="2304" w:type="dxa"/>
+            <w:tcW w:w="2275" w:type="dxa"/>
           </w:tcPr>
           <w:p>
             <w:pPr>
@@ -2290,7 +2366,7 @@
         </w:trPr>
         <w:tc>
           <w:tcPr>
-            <w:tcW w:w="2430" w:type="dxa"/>
+            <w:tcW w:w="3114" w:type="dxa"/>
           </w:tcPr>
           <w:p>
             <w:pPr>
@@ -2312,31 +2388,31 @@
         </w:tc>
         <w:tc>
           <w:tcPr>
-            <w:tcW w:w="861" w:type="dxa"/>
-          </w:tcPr>
-          <w:p>
-            <w:pPr>
-              <w:rPr>
-                <w:lang w:val="ru-RU"/>
-              </w:rPr>
-            </w:pPr>
-          </w:p>
-        </w:tc>
-        <w:tc>
-          <w:tcPr>
-            <w:tcW w:w="2044" w:type="dxa"/>
-          </w:tcPr>
-          <w:p>
-            <w:pPr>
-              <w:rPr>
-                <w:lang w:val="ru-RU"/>
-              </w:rPr>
-            </w:pPr>
-          </w:p>
-        </w:tc>
-        <w:tc>
-          <w:tcPr>
-            <w:tcW w:w="1377" w:type="dxa"/>
+            <w:tcW w:w="852" w:type="dxa"/>
+          </w:tcPr>
+          <w:p>
+            <w:pPr>
+              <w:rPr>
+                <w:lang w:val="ru-RU"/>
+              </w:rPr>
+            </w:pPr>
+          </w:p>
+        </w:tc>
+        <w:tc>
+          <w:tcPr>
+            <w:tcW w:w="2018" w:type="dxa"/>
+          </w:tcPr>
+          <w:p>
+            <w:pPr>
+              <w:rPr>
+                <w:lang w:val="ru-RU"/>
+              </w:rPr>
+            </w:pPr>
+          </w:p>
+        </w:tc>
+        <w:tc>
+          <w:tcPr>
+            <w:tcW w:w="1471" w:type="dxa"/>
           </w:tcPr>
           <w:p>
             <w:r>
@@ -2362,7 +2438,7 @@
         </w:tc>
         <w:tc>
           <w:tcPr>
-            <w:tcW w:w="2304" w:type="dxa"/>
+            <w:tcW w:w="2275" w:type="dxa"/>
           </w:tcPr>
           <w:p>
             <w:pPr>
@@ -2592,25 +2668,7 @@
         <w:rPr>
           <w:lang w:val="en-US"/>
         </w:rPr>
-        <w:t xml:space="preserve"> </w:t>
-      </w:r>
-      <w:r>
-        <w:rPr>
-          <w:lang w:val="en-US"/>
-        </w:rPr>
-        <w:t>/Users/smilykq/Desktop/home_ACC/home-acc-beta-2/currency-service/src/main/java/currencyservice/jsonFile</w:t>
-      </w:r>
-      <w:r>
-        <w:rPr>
-          <w:lang w:val="en-US"/>
-        </w:rPr>
-        <w:t>/</w:t>
-      </w:r>
-      <w:r>
-        <w:rPr>
-          <w:lang w:val="en-US"/>
-        </w:rPr>
-        <w:t>currency.json</w:t>
+        <w:t xml:space="preserve"> /Users/smilykq/Desktop/home_ACC/home-acc-beta-2/currency-service/src/main/java/currencyservice/jsonFile/currency.json</w:t>
       </w:r>
     </w:p>
     <w:p>
@@ -2623,32 +2681,50 @@
     <w:p>
       <w:pPr>
         <w:rPr>
-          <w:lang w:val="ru-RU"/>
-        </w:rPr>
-      </w:pPr>
-      <w:r>
-        <w:rPr>
-          <w:lang w:val="ru-RU"/>
-        </w:rPr>
-        <w:t xml:space="preserve">Структура </w:t>
-      </w:r>
-      <w:r>
-        <w:rPr>
           <w:lang w:val="en-US"/>
         </w:rPr>
+      </w:pPr>
+      <w:r>
+        <w:rPr>
+          <w:lang w:val="ru-RU"/>
+        </w:rPr>
+        <w:t>Структура</w:t>
+      </w:r>
+      <w:r>
+        <w:rPr>
+          <w:lang w:val="en-US"/>
+        </w:rPr>
+        <w:t xml:space="preserve"> </w:t>
+      </w:r>
+      <w:r>
+        <w:rPr>
+          <w:lang w:val="en-US"/>
+        </w:rPr>
         <w:t>JSON</w:t>
       </w:r>
       <w:r>
         <w:rPr>
-          <w:lang w:val="ru-RU"/>
-        </w:rPr>
-        <w:t xml:space="preserve"> файла:</w:t>
+          <w:lang w:val="en-US"/>
+        </w:rPr>
+        <w:t xml:space="preserve"> </w:t>
+      </w:r>
+      <w:r>
+        <w:rPr>
+          <w:lang w:val="ru-RU"/>
+        </w:rPr>
+        <w:t>файла</w:t>
+      </w:r>
+      <w:r>
+        <w:rPr>
+          <w:lang w:val="en-US"/>
+        </w:rPr>
+        <w:t>:</w:t>
       </w:r>
     </w:p>
     <w:p>
       <w:pPr>
         <w:rPr>
-          <w:lang w:val="ru-RU"/>
+          <w:lang w:val="en-US"/>
         </w:rPr>
       </w:pPr>
     </w:p>
@@ -2720,28 +2796,32 @@
     <w:p>
       <w:pPr>
         <w:rPr>
+          <w:lang w:val="ru-RU"/>
+        </w:rPr>
+      </w:pPr>
+      <w:r>
+        <w:rPr>
           <w:lang w:val="en-US"/>
         </w:rPr>
-      </w:pPr>
+        <w:t xml:space="preserve">  </w:t>
+      </w:r>
+      <w:r>
+        <w:rPr>
+          <w:lang w:val="ru-RU"/>
+        </w:rPr>
+        <w:t>"</w:t>
+      </w:r>
       <w:r>
         <w:rPr>
           <w:lang w:val="en-US"/>
         </w:rPr>
-        <w:t xml:space="preserve">  "NAME":"</w:t>
-      </w:r>
-      <w:proofErr w:type="spellStart"/>
-      <w:r>
-        <w:rPr>
-          <w:lang w:val="en-US"/>
-        </w:rPr>
-        <w:t>Доллар</w:t>
-      </w:r>
-      <w:proofErr w:type="spellEnd"/>
-      <w:r>
-        <w:rPr>
-          <w:lang w:val="en-US"/>
-        </w:rPr>
-        <w:t xml:space="preserve"> США",</w:t>
+        <w:t>NAME</w:t>
+      </w:r>
+      <w:r>
+        <w:rPr>
+          <w:lang w:val="ru-RU"/>
+        </w:rPr>
+        <w:t>":"Доллар США",</w:t>
       </w:r>
     </w:p>
     <w:p>
@@ -2752,7 +2832,7 @@
       </w:pPr>
       <w:r>
         <w:rPr>
-          <w:lang w:val="en-US"/>
+          <w:lang w:val="ru-RU"/>
         </w:rPr>
         <w:t xml:space="preserve">  </w:t>
       </w:r>
@@ -2901,37 +2981,17 @@
       </w:r>
     </w:p>
     <w:p>
-      <w:pPr>
-        <w:rPr>
-          <w:lang w:val="ru-RU"/>
-        </w:rPr>
-      </w:pPr>
-      <w:r>
-        <w:rPr>
-          <w:lang w:val="ru-RU"/>
-        </w:rPr>
+      <w:r>
         <w:t>!!! требуется авторизация!!!</w:t>
       </w:r>
     </w:p>
+    <w:p/>
     <w:p>
-      <w:pPr>
-        <w:rPr>
-          <w:lang w:val="ru-RU"/>
-        </w:rPr>
-      </w:pPr>
+      <w:r>
+        <w:t>Имя и пусть JSON файла могут быть изменены в файле currency-service.peoperties (в приложении config-server-repo) в свойстве: currency.file</w:t>
+      </w:r>
     </w:p>
-    <w:p>
-      <w:r>
-        <w:t>Имя и пусть JSON файла могут быть изменены в файле currency-service.peoperties (в приложении config-server-repo) в свойстве: currency.file</w:t>
-      </w:r>
-    </w:p>
-    <w:p>
-      <w:pPr>
-        <w:rPr>
-          <w:lang w:val="ru-RU"/>
-        </w:rPr>
-      </w:pPr>
-    </w:p>
+    <w:p/>
     <w:p>
       <w:pPr>
         <w:rPr>
@@ -3010,21 +3070,7 @@
           <w:lang w:val="ru-RU"/>
         </w:rPr>
         <w:lastRenderedPageBreak/>
-        <w:t>Когда пользователь создает операцию или</w:t>
-      </w:r>
-      <w:proofErr w:type="spellStart"/>
-      <w:r>
-        <w:rPr>
-          <w:lang w:val="ru-RU"/>
-        </w:rPr>
-        <w:t xml:space="preserve"> </w:t>
-      </w:r>
-      <w:proofErr w:type="spellEnd"/>
-      <w:r>
-        <w:rPr>
-          <w:lang w:val="ru-RU"/>
-        </w:rPr>
-        <w:t xml:space="preserve">счет в приложении, он должен выбрать валюту этой операции или счета. Пользователь может выбрать только тот вид валюты, который храниться в таблице </w:t>
+        <w:t xml:space="preserve">Когда пользователь создает операцию или счет в приложении, он должен выбрать валюту этой операции или счета. Пользователь может выбрать только тот вид валюты, который храниться в таблице </w:t>
       </w:r>
       <w:proofErr w:type="spellStart"/>
       <w:r>
@@ -3211,60 +3257,21 @@
       </w:pPr>
       <w:bookmarkStart w:id="3" w:name="_ukraine_currency:"/>
       <w:bookmarkEnd w:id="3"/>
-      <w:proofErr w:type="spellStart"/>
       <w:r>
         <w:rPr>
           <w:b/>
           <w:bCs/>
-          <w:lang w:val="en-US"/>
-        </w:rPr>
-        <w:t>ukraine</w:t>
-      </w:r>
-      <w:proofErr w:type="spellEnd"/>
-      <w:r>
-        <w:rPr>
-          <w:b/>
-          <w:bCs/>
-          <w:lang w:val="ru-RU"/>
-        </w:rPr>
-        <w:t>_</w:t>
-      </w:r>
-      <w:proofErr w:type="spellStart"/>
-      <w:r>
-        <w:rPr>
-          <w:b/>
-          <w:bCs/>
-          <w:lang w:val="ru-RU"/>
-        </w:rPr>
-        <w:t>currency</w:t>
-      </w:r>
-      <w:proofErr w:type="spellEnd"/>
-      <w:r>
-        <w:rPr>
-          <w:b/>
-          <w:bCs/>
-          <w:lang w:val="ru-RU"/>
-        </w:rPr>
-        <w:t>:</w:t>
+        </w:rPr>
+        <w:t>ukraine_currency:</w:t>
       </w:r>
     </w:p>
     <w:p>
-      <w:pPr>
-        <w:rPr>
-          <w:lang w:val="ru-RU"/>
-        </w:rPr>
-      </w:pPr>
       <w:r>
         <w:t>Каждый день в 3:00 ночи scheduler-service создает задачу. Согласно этой задаче, вызывается API currency-service/parse/</w:t>
       </w:r>
-      <w:proofErr w:type="spellStart"/>
-      <w:r>
-        <w:rPr>
-          <w:lang w:val="en-US"/>
-        </w:rPr>
+      <w:r>
         <w:t>ukraine</w:t>
       </w:r>
-      <w:proofErr w:type="spellEnd"/>
     </w:p>
     <w:p/>
     <w:p>
@@ -3334,13 +3341,7 @@
         <w:rPr>
           <w:u w:val="single"/>
         </w:rPr>
-        <w:t>Перед тем, как добавить данные в таблицу метод удаляет</w:t>
-      </w:r>
-      <w:r>
-        <w:rPr>
-          <w:u w:val="single"/>
-        </w:rPr>
-        <w:t xml:space="preserve"> те данные, которые были в ней раньше!!!</w:t>
+        <w:t>Перед тем, как добавить данные в таблицу метод удаляет те данные, которые были в ней раньше!!!</w:t>
       </w:r>
     </w:p>
     <w:p>
@@ -4060,13 +4061,7 @@
               <w:rPr>
                 <w:lang w:val="en-US"/>
               </w:rPr>
-              <w:t>i</w:t>
-            </w:r>
-            <w:r>
-              <w:rPr>
-                <w:lang w:val="en-US"/>
-              </w:rPr>
-              <w:t>d</w:t>
+              <w:t>id</w:t>
             </w:r>
           </w:p>
         </w:tc>
@@ -5965,6 +5960,424 @@
                 <w:lang w:val="en-US"/>
               </w:rPr>
               <w:t>NULL</w:t>
+            </w:r>
+          </w:p>
+        </w:tc>
+      </w:tr>
+    </w:tbl>
+    <w:p>
+      <w:pPr>
+        <w:rPr>
+          <w:lang w:val="ru-RU"/>
+        </w:rPr>
+      </w:pPr>
+    </w:p>
+    <w:p>
+      <w:pPr>
+        <w:pStyle w:val="3"/>
+        <w:rPr>
+          <w:b/>
+          <w:bCs/>
+          <w:lang w:val="en-US"/>
+        </w:rPr>
+      </w:pPr>
+      <w:r>
+        <w:rPr>
+          <w:b/>
+          <w:bCs/>
+          <w:lang w:val="en-US"/>
+        </w:rPr>
+        <w:t>Application properties</w:t>
+      </w:r>
+      <w:r>
+        <w:rPr>
+          <w:b/>
+          <w:bCs/>
+          <w:lang w:val="en-US"/>
+        </w:rPr>
+        <w:t>:</w:t>
+      </w:r>
+    </w:p>
+    <w:tbl>
+      <w:tblPr>
+        <w:tblStyle w:val="a4"/>
+        <w:tblW w:w="0" w:type="auto"/>
+        <w:tblLook w:val="04A0" w:firstRow="1" w:lastRow="0" w:firstColumn="1" w:lastColumn="0" w:noHBand="0" w:noVBand="1"/>
+      </w:tblPr>
+      <w:tblGrid>
+        <w:gridCol w:w="4508"/>
+        <w:gridCol w:w="4508"/>
+      </w:tblGrid>
+      <w:tr>
+        <w:tc>
+          <w:tcPr>
+            <w:tcW w:w="4508" w:type="dxa"/>
+          </w:tcPr>
+          <w:p>
+            <w:pPr>
+              <w:rPr>
+                <w:lang w:val="ru-RU"/>
+              </w:rPr>
+            </w:pPr>
+            <w:r>
+              <w:rPr>
+                <w:lang w:val="ru-RU"/>
+              </w:rPr>
+              <w:t>Свойство</w:t>
+            </w:r>
+          </w:p>
+        </w:tc>
+        <w:tc>
+          <w:tcPr>
+            <w:tcW w:w="4508" w:type="dxa"/>
+          </w:tcPr>
+          <w:p>
+            <w:pPr>
+              <w:rPr>
+                <w:lang w:val="ru-RU"/>
+              </w:rPr>
+            </w:pPr>
+            <w:r>
+              <w:rPr>
+                <w:lang w:val="ru-RU"/>
+              </w:rPr>
+              <w:t>Описание</w:t>
+            </w:r>
+          </w:p>
+        </w:tc>
+      </w:tr>
+      <w:tr>
+        <w:tc>
+          <w:tcPr>
+            <w:tcW w:w="4508" w:type="dxa"/>
+          </w:tcPr>
+          <w:p>
+            <w:r>
+              <w:t>server.port</w:t>
+            </w:r>
+          </w:p>
+        </w:tc>
+        <w:tc>
+          <w:tcPr>
+            <w:tcW w:w="4508" w:type="dxa"/>
+          </w:tcPr>
+          <w:p>
+            <w:pPr>
+              <w:rPr>
+                <w:lang w:val="ru-RU"/>
+              </w:rPr>
+            </w:pPr>
+          </w:p>
+        </w:tc>
+      </w:tr>
+      <w:tr>
+        <w:tc>
+          <w:tcPr>
+            <w:tcW w:w="4508" w:type="dxa"/>
+          </w:tcPr>
+          <w:p>
+            <w:r>
+              <w:t>spring.application.name</w:t>
+            </w:r>
+          </w:p>
+        </w:tc>
+        <w:tc>
+          <w:tcPr>
+            <w:tcW w:w="4508" w:type="dxa"/>
+          </w:tcPr>
+          <w:p>
+            <w:pPr>
+              <w:rPr>
+                <w:lang w:val="ru-RU"/>
+              </w:rPr>
+            </w:pPr>
+          </w:p>
+        </w:tc>
+      </w:tr>
+      <w:tr>
+        <w:tc>
+          <w:tcPr>
+            <w:tcW w:w="4508" w:type="dxa"/>
+          </w:tcPr>
+          <w:p>
+            <w:r>
+              <w:rPr>
+                <w:lang w:val="en-US"/>
+              </w:rPr>
+              <w:t>t</w:t>
+            </w:r>
+            <w:r>
+              <w:t>okenSecret</w:t>
+            </w:r>
+          </w:p>
+        </w:tc>
+        <w:tc>
+          <w:tcPr>
+            <w:tcW w:w="4508" w:type="dxa"/>
+          </w:tcPr>
+          <w:p>
+            <w:pPr>
+              <w:rPr>
+                <w:lang w:val="en-US"/>
+              </w:rPr>
+            </w:pPr>
+          </w:p>
+        </w:tc>
+      </w:tr>
+      <w:tr>
+        <w:tc>
+          <w:tcPr>
+            <w:tcW w:w="4508" w:type="dxa"/>
+          </w:tcPr>
+          <w:p>
+            <w:r>
+              <w:t>appl-database</w:t>
+            </w:r>
+          </w:p>
+        </w:tc>
+        <w:tc>
+          <w:tcPr>
+            <w:tcW w:w="4508" w:type="dxa"/>
+          </w:tcPr>
+          <w:p>
+            <w:pPr>
+              <w:rPr>
+                <w:lang w:val="ru-RU"/>
+              </w:rPr>
+            </w:pPr>
+            <w:r>
+              <w:rPr>
+                <w:lang w:val="ru-RU"/>
+              </w:rPr>
+              <w:t>название базы данных</w:t>
+            </w:r>
+          </w:p>
+        </w:tc>
+      </w:tr>
+      <w:tr>
+        <w:tc>
+          <w:tcPr>
+            <w:tcW w:w="4508" w:type="dxa"/>
+          </w:tcPr>
+          <w:p>
+            <w:r>
+              <w:t>spring.datasource.url</w:t>
+            </w:r>
+          </w:p>
+        </w:tc>
+        <w:tc>
+          <w:tcPr>
+            <w:tcW w:w="4508" w:type="dxa"/>
+          </w:tcPr>
+          <w:p>
+            <w:pPr>
+              <w:rPr>
+                <w:lang w:val="en-US"/>
+              </w:rPr>
+            </w:pPr>
+            <w:r>
+              <w:rPr>
+                <w:lang w:val="ru-RU"/>
+              </w:rPr>
+              <w:t xml:space="preserve">Подключение к </w:t>
+            </w:r>
+            <w:proofErr w:type="spellStart"/>
+            <w:r>
+              <w:rPr>
+                <w:lang w:val="en-US"/>
+              </w:rPr>
+              <w:t>Mysql</w:t>
+            </w:r>
+            <w:proofErr w:type="spellEnd"/>
+          </w:p>
+        </w:tc>
+      </w:tr>
+      <w:tr>
+        <w:tc>
+          <w:tcPr>
+            <w:tcW w:w="4508" w:type="dxa"/>
+          </w:tcPr>
+          <w:p>
+            <w:r>
+              <w:t>currency.file</w:t>
+            </w:r>
+          </w:p>
+        </w:tc>
+        <w:tc>
+          <w:tcPr>
+            <w:tcW w:w="4508" w:type="dxa"/>
+          </w:tcPr>
+          <w:p>
+            <w:r>
+              <w:t xml:space="preserve">Пусть </w:t>
+            </w:r>
+            <w:r>
+              <w:rPr>
+                <w:lang w:val="ru-RU"/>
+              </w:rPr>
+              <w:t xml:space="preserve">к </w:t>
+            </w:r>
+            <w:r>
+              <w:t>JSON файл</w:t>
+            </w:r>
+            <w:r>
+              <w:rPr>
+                <w:lang w:val="ru-RU"/>
+              </w:rPr>
+              <w:t>у</w:t>
+            </w:r>
+            <w:r>
+              <w:t xml:space="preserve"> для парсинга валют для табл </w:t>
+            </w:r>
+            <w:r>
+              <w:fldChar w:fldCharType="begin"/>
+            </w:r>
+            <w:r>
+              <w:instrText xml:space="preserve"> HYPERLINK \l "_default_currency:" </w:instrText>
+            </w:r>
+            <w:r>
+              <w:fldChar w:fldCharType="separate"/>
+            </w:r>
+            <w:r>
+              <w:rPr>
+                <w:rStyle w:val="a5"/>
+              </w:rPr>
+              <w:t>de</w:t>
+            </w:r>
+            <w:r>
+              <w:rPr>
+                <w:rStyle w:val="a5"/>
+              </w:rPr>
+              <w:t>f</w:t>
+            </w:r>
+            <w:r>
+              <w:rPr>
+                <w:rStyle w:val="a5"/>
+              </w:rPr>
+              <w:t>ault_currency</w:t>
+            </w:r>
+            <w:r>
+              <w:rPr>
+                <w:rStyle w:val="a5"/>
+                <w:lang w:val="ru-RU"/>
+              </w:rPr>
+              <w:fldChar w:fldCharType="end"/>
+            </w:r>
+          </w:p>
+        </w:tc>
+      </w:tr>
+      <w:tr>
+        <w:tc>
+          <w:tcPr>
+            <w:tcW w:w="4508" w:type="dxa"/>
+          </w:tcPr>
+          <w:p>
+            <w:r>
+              <w:t>israel.currency.xml</w:t>
+            </w:r>
+          </w:p>
+        </w:tc>
+        <w:tc>
+          <w:tcPr>
+            <w:tcW w:w="4508" w:type="dxa"/>
+          </w:tcPr>
+          <w:p>
+            <w:pPr>
+              <w:rPr>
+                <w:lang w:val="ru-RU"/>
+              </w:rPr>
+            </w:pPr>
+            <w:proofErr w:type="spellStart"/>
+            <w:r>
+              <w:rPr>
+                <w:lang w:val="ru-RU"/>
+              </w:rPr>
+              <w:t>Линк</w:t>
+            </w:r>
+            <w:proofErr w:type="spellEnd"/>
+            <w:r>
+              <w:rPr>
+                <w:lang w:val="ru-RU"/>
+              </w:rPr>
+              <w:t xml:space="preserve"> для </w:t>
+            </w:r>
+            <w:proofErr w:type="spellStart"/>
+            <w:r>
+              <w:rPr>
+                <w:lang w:val="ru-RU"/>
+              </w:rPr>
+              <w:t>парсинга</w:t>
+            </w:r>
+            <w:proofErr w:type="spellEnd"/>
+            <w:r>
+              <w:rPr>
+                <w:lang w:val="ru-RU"/>
+              </w:rPr>
+              <w:t xml:space="preserve"> Израильского Национального банка</w:t>
+            </w:r>
+          </w:p>
+        </w:tc>
+      </w:tr>
+      <w:tr>
+        <w:tc>
+          <w:tcPr>
+            <w:tcW w:w="4508" w:type="dxa"/>
+          </w:tcPr>
+          <w:p>
+            <w:r>
+              <w:t>ukraine.currency.xml</w:t>
+            </w:r>
+          </w:p>
+        </w:tc>
+        <w:tc>
+          <w:tcPr>
+            <w:tcW w:w="4508" w:type="dxa"/>
+          </w:tcPr>
+          <w:p>
+            <w:pPr>
+              <w:rPr>
+                <w:lang w:val="ru-RU"/>
+              </w:rPr>
+            </w:pPr>
+            <w:proofErr w:type="spellStart"/>
+            <w:r>
+              <w:rPr>
+                <w:lang w:val="ru-RU"/>
+              </w:rPr>
+              <w:t>Линк</w:t>
+            </w:r>
+            <w:proofErr w:type="spellEnd"/>
+            <w:r>
+              <w:rPr>
+                <w:lang w:val="ru-RU"/>
+              </w:rPr>
+              <w:t xml:space="preserve"> для </w:t>
+            </w:r>
+            <w:proofErr w:type="spellStart"/>
+            <w:r>
+              <w:rPr>
+                <w:lang w:val="ru-RU"/>
+              </w:rPr>
+              <w:t>парсинга</w:t>
+            </w:r>
+            <w:proofErr w:type="spellEnd"/>
+            <w:r>
+              <w:rPr>
+                <w:lang w:val="ru-RU"/>
+              </w:rPr>
+              <w:t xml:space="preserve"> </w:t>
+            </w:r>
+            <w:r>
+              <w:rPr>
+                <w:lang w:val="ru-RU"/>
+              </w:rPr>
+              <w:t>Украинского</w:t>
+            </w:r>
+            <w:r>
+              <w:rPr>
+                <w:lang w:val="ru-RU"/>
+              </w:rPr>
+              <w:t xml:space="preserve"> Национального банка</w:t>
             </w:r>
           </w:p>
         </w:tc>
@@ -7093,6 +7506,18 @@
       <w:shd w:val="clear" w:color="auto" w:fill="E1DFDD"/>
     </w:rPr>
   </w:style>
+  <w:style w:type="character" w:styleId="a7">
+    <w:name w:val="FollowedHyperlink"/>
+    <w:basedOn w:val="a0"/>
+    <w:uiPriority w:val="99"/>
+    <w:semiHidden/>
+    <w:unhideWhenUsed/>
+    <w:rsid w:val="00BA1D2C"/>
+    <w:rPr>
+      <w:color w:val="954F72" w:themeColor="followedHyperlink"/>
+      <w:u w:val="single"/>
+    </w:rPr>
+  </w:style>
 </w:styles>
 </file>
 

</xml_diff>